<commit_message>
Update Strengths and weaknesses.docx
</commit_message>
<xml_diff>
--- a/Strengths and weaknesses.docx
+++ b/Strengths and weaknesses.docx
@@ -2,7 +2,11 @@
 <file path=word/document.xml><?xml version="1.0" encoding="utf-8"?>
 <w:document xmlns:wpc="http://schemas.microsoft.com/office/word/2010/wordprocessingCanvas" xmlns:cx="http://schemas.microsoft.com/office/drawing/2014/chartex" xmlns:cx1="http://schemas.microsoft.com/office/drawing/2015/9/8/chartex" xmlns:cx2="http://schemas.microsoft.com/office/drawing/2015/10/21/chartex" xmlns:cx3="http://schemas.microsoft.com/office/drawing/2016/5/9/chartex" xmlns:cx4="http://schemas.microsoft.com/office/drawing/2016/5/10/chartex" xmlns:cx5="http://schemas.microsoft.com/office/drawing/2016/5/11/chartex" xmlns:cx6="http://schemas.microsoft.com/office/drawing/2016/5/12/chartex" xmlns:cx7="http://schemas.microsoft.com/office/drawing/2016/5/13/chartex" xmlns:cx8="http://schemas.microsoft.com/office/drawing/2016/5/14/chartex" xmlns:mc="http://schemas.openxmlformats.org/markup-compatibility/2006" xmlns:aink="http://schemas.microsoft.com/office/drawing/2016/ink" xmlns:am3d="http://schemas.microsoft.com/office/drawing/2017/model3d" xmlns:o="urn:schemas-microsoft-com:office:office" xmlns:oel="http://schemas.microsoft.com/office/2019/extlst" xmlns:r="http://schemas.openxmlformats.org/officeDocument/2006/relationships" xmlns:m="http://schemas.openxmlformats.org/officeDocument/2006/math" xmlns:v="urn:schemas-microsoft-com:vml" xmlns:wp14="http://schemas.microsoft.com/office/word/2010/wordprocessingDrawing" xmlns:wp="http://schemas.openxmlformats.org/drawingml/2006/wordprocessingDrawing" xmlns:w10="urn:schemas-microsoft-com:office:word" xmlns:w="http://schemas.openxmlformats.org/wordprocessingml/2006/main" xmlns:w14="http://schemas.microsoft.com/office/word/2010/wordml" xmlns:w15="http://schemas.microsoft.com/office/word/2012/wordml" xmlns:w16cex="http://schemas.microsoft.com/office/word/2018/wordml/cex" xmlns:w16cid="http://schemas.microsoft.com/office/word/2016/wordml/cid" xmlns:w16="http://schemas.microsoft.com/office/word/2018/wordml" xmlns:w16du="http://schemas.microsoft.com/office/word/2023/wordml/word16du" xmlns:w16sdtdh="http://schemas.microsoft.com/office/word/2020/wordml/sdtdatahash" xmlns:w16sdtfl="http://schemas.microsoft.com/office/word/2024/wordml/sdtformatlock" xmlns:w16se="http://schemas.microsoft.com/office/word/2015/wordml/symex" xmlns:wpg="http://schemas.microsoft.com/office/word/2010/wordprocessingGroup" xmlns:wpi="http://schemas.microsoft.com/office/word/2010/wordprocessingInk" xmlns:wne="http://schemas.microsoft.com/office/word/2006/wordml" xmlns:wps="http://schemas.microsoft.com/office/word/2010/wordprocessingShape" mc:Ignorable="w14 w15 w16se w16cid w16 w16cex w16sdtdh w16sdtfl w16du wp14">
   <w:body>
-    <w:p/>
+    <w:p>
+      <w:r>
+        <w:t>Hello</w:t>
+      </w:r>
+    </w:p>
     <w:sectPr>
       <w:pgSz w:w="11906" w:h="16838"/>
       <w:pgMar w:top="1440" w:right="1440" w:bottom="1440" w:left="1440" w:header="708" w:footer="708" w:gutter="0"/>
@@ -1229,6 +1233,21 @@
 </file>
 
 <file path=customXml/item1.xml><?xml version="1.0" encoding="utf-8"?>
+<p:properties xmlns:p="http://schemas.microsoft.com/office/2006/metadata/properties" xmlns:xsi="http://www.w3.org/2001/XMLSchema-instance" xmlns:pc="http://schemas.microsoft.com/office/infopath/2007/PartnerControls">
+  <documentManagement/>
+</p:properties>
+</file>
+
+<file path=customXml/item2.xml><?xml version="1.0" encoding="utf-8"?>
+<?mso-contentType ?>
+<FormTemplates xmlns="http://schemas.microsoft.com/sharepoint/v3/contenttype/forms">
+  <Display>DocumentLibraryForm</Display>
+  <Edit>DocumentLibraryForm</Edit>
+  <New>DocumentLibraryForm</New>
+</FormTemplates>
+</file>
+
+<file path=customXml/item3.xml><?xml version="1.0" encoding="utf-8"?>
 <ct:contentTypeSchema xmlns:ct="http://schemas.microsoft.com/office/2006/metadata/contentType" xmlns:ma="http://schemas.microsoft.com/office/2006/metadata/properties/metaAttributes" ct:_="" ma:_="" ma:contentTypeName="Dokument" ma:contentTypeID="0x010100B466210FB7603644BA89CDF73087CF3B" ma:contentTypeVersion="1" ma:contentTypeDescription="Opret et nyt dokument." ma:contentTypeScope="" ma:versionID="c2ee3379dadf259d62579d36abe1bd2a">
   <xsd:schema xmlns:xsd="http://www.w3.org/2001/XMLSchema" xmlns:xs="http://www.w3.org/2001/XMLSchema" xmlns:p="http://schemas.microsoft.com/office/2006/metadata/properties" xmlns:ns3="c2999db3-9949-4bfb-ab4b-ba71da51ce21" targetNamespace="http://schemas.microsoft.com/office/2006/metadata/properties" ma:root="true" ma:fieldsID="ec6641966dd9700221726ed3c0be1abc" ns3:_="">
     <xsd:import namespace="c2999db3-9949-4bfb-ab4b-ba71da51ce21"/>
@@ -1354,22 +1373,24 @@
 </ct:contentTypeSchema>
 </file>
 
-<file path=customXml/item2.xml><?xml version="1.0" encoding="utf-8"?>
-<?mso-contentType ?>
-<FormTemplates xmlns="http://schemas.microsoft.com/sharepoint/v3/contenttype/forms">
-  <Display>DocumentLibraryForm</Display>
-  <Edit>DocumentLibraryForm</Edit>
-  <New>DocumentLibraryForm</New>
-</FormTemplates>
+<file path=customXml/itemProps1.xml><?xml version="1.0" encoding="utf-8"?>
+<ds:datastoreItem xmlns:ds="http://schemas.openxmlformats.org/officeDocument/2006/customXml" ds:itemID="{2E8C5917-47C8-4B6E-848A-30CF78FB799D}">
+  <ds:schemaRefs>
+    <ds:schemaRef ds:uri="http://schemas.microsoft.com/office/2006/metadata/properties"/>
+    <ds:schemaRef ds:uri="http://schemas.microsoft.com/office/infopath/2007/PartnerControls"/>
+  </ds:schemaRefs>
+</ds:datastoreItem>
 </file>
 
-<file path=customXml/item3.xml><?xml version="1.0" encoding="utf-8"?>
-<p:properties xmlns:p="http://schemas.microsoft.com/office/2006/metadata/properties" xmlns:xsi="http://www.w3.org/2001/XMLSchema-instance" xmlns:pc="http://schemas.microsoft.com/office/infopath/2007/PartnerControls">
-  <documentManagement/>
-</p:properties>
+<file path=customXml/itemProps2.xml><?xml version="1.0" encoding="utf-8"?>
+<ds:datastoreItem xmlns:ds="http://schemas.openxmlformats.org/officeDocument/2006/customXml" ds:itemID="{471F8806-E3C4-4171-B786-851B3093082A}">
+  <ds:schemaRefs>
+    <ds:schemaRef ds:uri="http://schemas.microsoft.com/sharepoint/v3/contenttype/forms"/>
+  </ds:schemaRefs>
+</ds:datastoreItem>
 </file>
 
-<file path=customXml/itemProps1.xml><?xml version="1.0" encoding="utf-8"?>
+<file path=customXml/itemProps3.xml><?xml version="1.0" encoding="utf-8"?>
 <ds:datastoreItem xmlns:ds="http://schemas.openxmlformats.org/officeDocument/2006/customXml" ds:itemID="{35E8F2F2-9B94-463A-9631-E5D126338C6D}">
   <ds:schemaRefs>
     <ds:schemaRef ds:uri="http://schemas.microsoft.com/office/2006/metadata/contentType"/>
@@ -1385,21 +1406,4 @@
     <ds:schemaRef ds:uri="http://schemas.microsoft.com/internal/obd"/>
   </ds:schemaRefs>
 </ds:datastoreItem>
-</file>
-
-<file path=customXml/itemProps2.xml><?xml version="1.0" encoding="utf-8"?>
-<ds:datastoreItem xmlns:ds="http://schemas.openxmlformats.org/officeDocument/2006/customXml" ds:itemID="{471F8806-E3C4-4171-B786-851B3093082A}">
-  <ds:schemaRefs>
-    <ds:schemaRef ds:uri="http://schemas.microsoft.com/sharepoint/v3/contenttype/forms"/>
-  </ds:schemaRefs>
-</ds:datastoreItem>
-</file>
-
-<file path=customXml/itemProps3.xml><?xml version="1.0" encoding="utf-8"?>
-<ds:datastoreItem xmlns:ds="http://schemas.openxmlformats.org/officeDocument/2006/customXml" ds:itemID="{2E8C5917-47C8-4B6E-848A-30CF78FB799D}">
-  <ds:schemaRefs>
-    <ds:schemaRef ds:uri="http://schemas.microsoft.com/office/2006/metadata/properties"/>
-    <ds:schemaRef ds:uri="http://schemas.microsoft.com/office/infopath/2007/PartnerControls"/>
-  </ds:schemaRefs>
-</ds:datastoreItem>
 </file>
</xml_diff>